<commit_message>
Update code and site content
</commit_message>
<xml_diff>
--- a/Jonathan Chacko - Resume.docx
+++ b/Jonathan Chacko - Resume.docx
@@ -6,36 +6,44 @@
       <w:pPr>
         <w:jc w:val="center"/>
         <w:rPr>
+          <w:rFonts w:cstheme="minorHAnsi"/>
           <w:sz w:val="24"/>
           <w:szCs w:val="24"/>
           <w:lang w:val="en-CA"/>
-        </w:rPr>
-      </w:pPr>
-      <w:r>
-        <w:rPr>
+          <w14:ligatures w14:val="none"/>
+        </w:rPr>
+      </w:pPr>
+      <w:r>
+        <w:rPr>
+          <w:rFonts w:cstheme="minorHAnsi"/>
           <w:b/>
           <w:bCs/>
           <w:sz w:val="32"/>
           <w:szCs w:val="32"/>
           <w:lang w:val="en-CA"/>
+          <w14:ligatures w14:val="none"/>
         </w:rPr>
         <w:t>Jonathan Chacko</w:t>
       </w:r>
       <w:r>
         <w:rPr>
+          <w:rFonts w:cstheme="minorHAnsi"/>
           <w:sz w:val="32"/>
           <w:szCs w:val="32"/>
           <w:lang w:val="en-CA"/>
+          <w14:ligatures w14:val="none"/>
         </w:rPr>
         <w:br/>
       </w:r>
       <w:r>
         <w:rPr>
+          <w:rFonts w:cstheme="minorHAnsi"/>
           <w:i/>
           <w:iCs/>
           <w:sz w:val="24"/>
           <w:szCs w:val="24"/>
           <w:lang w:val="en-CA"/>
+          <w14:ligatures w14:val="none"/>
         </w:rPr>
         <w:t>AI | Automation | Developer</w:t>
       </w:r>
@@ -44,24 +52,30 @@
       <w:pPr>
         <w:jc w:val="center"/>
         <w:rPr>
+          <w:rFonts w:cstheme="minorHAnsi"/>
           <w:sz w:val="24"/>
           <w:szCs w:val="24"/>
           <w:lang w:val="en-CA"/>
-        </w:rPr>
-      </w:pPr>
-      <w:r>
-        <w:rPr>
+          <w14:ligatures w14:val="none"/>
+        </w:rPr>
+      </w:pPr>
+      <w:r>
+        <w:rPr>
+          <w:rFonts w:cstheme="minorHAnsi"/>
           <w:sz w:val="24"/>
           <w:szCs w:val="24"/>
           <w:lang w:val="en-CA"/>
+          <w14:ligatures w14:val="none"/>
         </w:rPr>
         <w:t>Toronto, ON, Canada | +1 (365) 384-2257 | jonathanchacko1805@gmail.com</w:t>
       </w:r>
       <w:r>
         <w:rPr>
+          <w:rFonts w:cstheme="minorHAnsi"/>
           <w:sz w:val="24"/>
           <w:szCs w:val="24"/>
           <w:lang w:val="en-CA"/>
+          <w14:ligatures w14:val="none"/>
         </w:rPr>
         <w:br/>
       </w:r>
@@ -69,18 +83,22 @@
         <w:r>
           <w:rPr>
             <w:rStyle w:val="Hyperlink"/>
+            <w:rFonts w:cstheme="minorHAnsi"/>
             <w:sz w:val="24"/>
             <w:szCs w:val="24"/>
             <w:lang w:val="en-CA"/>
+            <w14:ligatures w14:val="none"/>
           </w:rPr>
           <w:t>linkedin.com/in/jcp-tech</w:t>
         </w:r>
       </w:hyperlink>
       <w:r>
         <w:rPr>
+          <w:rFonts w:cstheme="minorHAnsi"/>
           <w:sz w:val="24"/>
           <w:szCs w:val="24"/>
           <w:lang w:val="en-CA"/>
+          <w14:ligatures w14:val="none"/>
         </w:rPr>
         <w:t xml:space="preserve"> | </w:t>
       </w:r>
@@ -88,18 +106,22 @@
         <w:r>
           <w:rPr>
             <w:rStyle w:val="Hyperlink"/>
+            <w:rFonts w:cstheme="minorHAnsi"/>
             <w:sz w:val="24"/>
             <w:szCs w:val="24"/>
             <w:lang w:val="en-CA"/>
+            <w14:ligatures w14:val="none"/>
           </w:rPr>
           <w:t>github.com/jcp-tech</w:t>
         </w:r>
       </w:hyperlink>
       <w:r>
         <w:rPr>
+          <w:rFonts w:cstheme="minorHAnsi"/>
           <w:sz w:val="24"/>
           <w:szCs w:val="24"/>
           <w:lang w:val="en-CA"/>
+          <w14:ligatures w14:val="none"/>
         </w:rPr>
         <w:t xml:space="preserve"> | </w:t>
       </w:r>
@@ -107,9 +129,11 @@
         <w:r>
           <w:rPr>
             <w:rStyle w:val="Hyperlink"/>
+            <w:rFonts w:cstheme="minorHAnsi"/>
             <w:sz w:val="24"/>
             <w:szCs w:val="24"/>
             <w:lang w:val="en-CA"/>
+            <w14:ligatures w14:val="none"/>
           </w:rPr>
           <w:t>jcp-tech.web.app</w:t>
         </w:r>
@@ -118,12 +142,16 @@
     <w:p>
       <w:pPr>
         <w:rPr>
-          <w:lang w:val="en-CA"/>
-        </w:rPr>
-      </w:pPr>
-      <w:r>
-        <w:rPr>
-          <w:lang w:val="en-CA"/>
+          <w:rFonts w:cstheme="minorHAnsi"/>
+          <w:lang w:val="en-CA"/>
+          <w14:ligatures w14:val="none"/>
+        </w:rPr>
+      </w:pPr>
+      <w:r>
+        <w:rPr>
+          <w:rFonts w:cstheme="minorHAnsi"/>
+          <w:lang w:val="en-CA"/>
+          <w14:ligatures w14:val="none"/>
         </w:rPr>
         <w:pict w14:anchorId="2C58CE61">
           <v:rect id="_x0000_i1025" style="width:0;height:1.5pt" o:hralign="center" o:hrstd="t" o:hr="t" fillcolor="#a0a0a0" stroked="f"/>
@@ -133,20 +161,24 @@
     <w:p>
       <w:pPr>
         <w:rPr>
+          <w:rFonts w:cstheme="minorHAnsi"/>
           <w:b/>
           <w:bCs/>
           <w:sz w:val="24"/>
           <w:szCs w:val="24"/>
           <w:lang w:val="en-CA"/>
-        </w:rPr>
-      </w:pPr>
-      <w:r>
-        <w:rPr>
+          <w14:ligatures w14:val="none"/>
+        </w:rPr>
+      </w:pPr>
+      <w:r>
+        <w:rPr>
+          <w:rFonts w:cstheme="minorHAnsi"/>
           <w:b/>
           <w:bCs/>
           <w:sz w:val="24"/>
           <w:szCs w:val="24"/>
           <w:lang w:val="en-CA"/>
+          <w14:ligatures w14:val="none"/>
         </w:rPr>
         <w:t>PROFILE</w:t>
       </w:r>
@@ -154,30 +186,40 @@
     <w:p>
       <w:pPr>
         <w:rPr>
-          <w:lang w:val="en-CA"/>
-        </w:rPr>
-      </w:pPr>
-      <w:r>
-        <w:rPr>
-          <w:lang w:val="en-CA"/>
+          <w:rFonts w:cstheme="minorHAnsi"/>
+          <w:lang w:val="en-CA"/>
+          <w14:ligatures w14:val="none"/>
+        </w:rPr>
+      </w:pPr>
+      <w:r>
+        <w:rPr>
+          <w:rFonts w:cstheme="minorHAnsi"/>
+          <w:lang w:val="en-CA"/>
+          <w14:ligatures w14:val="none"/>
         </w:rPr>
         <w:t>As a developer with a strong focus on AI and automation</w:t>
       </w:r>
       <w:r>
         <w:rPr>
-          <w:lang w:val="en-CA"/>
+          <w:rFonts w:cstheme="minorHAnsi"/>
+          <w:lang w:val="en-CA"/>
+          <w14:ligatures w14:val="none"/>
         </w:rPr>
         <w:t>,</w:t>
       </w:r>
       <w:r>
         <w:rPr>
-          <w:lang w:val="en-CA"/>
+          <w:rFonts w:cstheme="minorHAnsi"/>
+          <w:lang w:val="en-CA"/>
+          <w14:ligatures w14:val="none"/>
         </w:rPr>
         <w:t xml:space="preserve"> I specialize in streamlining workflows and extracting insights from data while building scalable solutions and thriving in fast-paced environments constantly learning adapting and collaborating to drive real-world impact</w:t>
       </w:r>
       <w:r>
         <w:rPr>
-          <w:lang w:val="en-CA"/>
+          <w:rFonts w:cstheme="minorHAnsi"/>
+          <w:lang w:val="en-CA"/>
+          <w14:ligatures w14:val="none"/>
         </w:rPr>
         <w:t>.</w:t>
       </w:r>
@@ -185,12 +227,16 @@
     <w:p>
       <w:pPr>
         <w:rPr>
-          <w:lang w:val="en-CA"/>
-        </w:rPr>
-      </w:pPr>
-      <w:r>
-        <w:rPr>
-          <w:lang w:val="en-CA"/>
+          <w:rFonts w:cstheme="minorHAnsi"/>
+          <w:lang w:val="en-CA"/>
+          <w14:ligatures w14:val="none"/>
+        </w:rPr>
+      </w:pPr>
+      <w:r>
+        <w:rPr>
+          <w:rFonts w:cstheme="minorHAnsi"/>
+          <w:lang w:val="en-CA"/>
+          <w14:ligatures w14:val="none"/>
         </w:rPr>
         <w:pict w14:anchorId="271D2AB7">
           <v:rect id="_x0000_i1026" style="width:0;height:1.5pt" o:hralign="center" o:hrstd="t" o:hr="t" fillcolor="#a0a0a0" stroked="f"/>
@@ -200,20 +246,24 @@
     <w:p>
       <w:pPr>
         <w:rPr>
+          <w:rFonts w:cstheme="minorHAnsi"/>
           <w:b/>
           <w:bCs/>
           <w:sz w:val="24"/>
           <w:szCs w:val="24"/>
           <w:lang w:val="en-CA"/>
-        </w:rPr>
-      </w:pPr>
-      <w:r>
-        <w:rPr>
+          <w14:ligatures w14:val="none"/>
+        </w:rPr>
+      </w:pPr>
+      <w:r>
+        <w:rPr>
+          <w:rFonts w:cstheme="minorHAnsi"/>
           <w:b/>
           <w:bCs/>
           <w:sz w:val="24"/>
           <w:szCs w:val="24"/>
           <w:lang w:val="en-CA"/>
+          <w14:ligatures w14:val="none"/>
         </w:rPr>
         <w:t>SKILLS</w:t>
       </w:r>
@@ -227,20 +277,26 @@
         </w:numPr>
         <w:spacing w:after="0"/>
         <w:rPr>
-          <w:lang w:val="en-CA"/>
-        </w:rPr>
-      </w:pPr>
-      <w:r>
-        <w:rPr>
-          <w:b/>
-          <w:bCs/>
-          <w:lang w:val="en-CA"/>
+          <w:rFonts w:cstheme="minorHAnsi"/>
+          <w:lang w:val="en-CA"/>
+          <w14:ligatures w14:val="none"/>
+        </w:rPr>
+      </w:pPr>
+      <w:r>
+        <w:rPr>
+          <w:rFonts w:cstheme="minorHAnsi"/>
+          <w:b/>
+          <w:bCs/>
+          <w:lang w:val="en-CA"/>
+          <w14:ligatures w14:val="none"/>
         </w:rPr>
         <w:t>Programming Languages:</w:t>
       </w:r>
       <w:r>
         <w:rPr>
-          <w:lang w:val="en-CA"/>
+          <w:rFonts w:cstheme="minorHAnsi"/>
+          <w:lang w:val="en-CA"/>
+          <w14:ligatures w14:val="none"/>
         </w:rPr>
         <w:t xml:space="preserve"> Python, Java, C++</w:t>
       </w:r>
@@ -254,20 +310,26 @@
         </w:numPr>
         <w:spacing w:after="0"/>
         <w:rPr>
-          <w:lang w:val="en-CA"/>
-        </w:rPr>
-      </w:pPr>
-      <w:r>
-        <w:rPr>
-          <w:b/>
-          <w:bCs/>
-          <w:lang w:val="en-CA"/>
+          <w:rFonts w:cstheme="minorHAnsi"/>
+          <w:lang w:val="en-CA"/>
+          <w14:ligatures w14:val="none"/>
+        </w:rPr>
+      </w:pPr>
+      <w:r>
+        <w:rPr>
+          <w:rFonts w:cstheme="minorHAnsi"/>
+          <w:b/>
+          <w:bCs/>
+          <w:lang w:val="en-CA"/>
+          <w14:ligatures w14:val="none"/>
         </w:rPr>
         <w:t>Database Systems:</w:t>
       </w:r>
       <w:r>
         <w:rPr>
-          <w:lang w:val="en-CA"/>
+          <w:rFonts w:cstheme="minorHAnsi"/>
+          <w:lang w:val="en-CA"/>
+          <w14:ligatures w14:val="none"/>
         </w:rPr>
         <w:t xml:space="preserve"> MySQL, SQLite, Firebase Firestore/Realtime Database</w:t>
       </w:r>
@@ -281,20 +343,26 @@
         </w:numPr>
         <w:spacing w:after="0"/>
         <w:rPr>
-          <w:lang w:val="en-CA"/>
-        </w:rPr>
-      </w:pPr>
-      <w:r>
-        <w:rPr>
-          <w:b/>
-          <w:bCs/>
-          <w:lang w:val="en-CA"/>
+          <w:rFonts w:cstheme="minorHAnsi"/>
+          <w:lang w:val="en-CA"/>
+          <w14:ligatures w14:val="none"/>
+        </w:rPr>
+      </w:pPr>
+      <w:r>
+        <w:rPr>
+          <w:rFonts w:cstheme="minorHAnsi"/>
+          <w:b/>
+          <w:bCs/>
+          <w:lang w:val="en-CA"/>
+          <w14:ligatures w14:val="none"/>
         </w:rPr>
         <w:t>Cloud:</w:t>
       </w:r>
       <w:r>
         <w:rPr>
-          <w:lang w:val="en-CA"/>
+          <w:rFonts w:cstheme="minorHAnsi"/>
+          <w:lang w:val="en-CA"/>
+          <w14:ligatures w14:val="none"/>
         </w:rPr>
         <w:t xml:space="preserve"> Google Cloud Services, Amazon Web Services</w:t>
       </w:r>
@@ -308,40 +376,66 @@
         </w:numPr>
         <w:spacing w:after="0"/>
         <w:rPr>
-          <w:lang w:val="en-CA"/>
-        </w:rPr>
-      </w:pPr>
-      <w:r>
-        <w:rPr>
-          <w:b/>
-          <w:bCs/>
-          <w:lang w:val="en-CA"/>
+          <w:rFonts w:cstheme="minorHAnsi"/>
+          <w:lang w:val="en-CA"/>
+          <w14:ligatures w14:val="none"/>
+        </w:rPr>
+      </w:pPr>
+      <w:r>
+        <w:rPr>
+          <w:rFonts w:cstheme="minorHAnsi"/>
+          <w:b/>
+          <w:bCs/>
+          <w:lang w:val="en-CA"/>
+          <w14:ligatures w14:val="none"/>
         </w:rPr>
         <w:t>Machine Learning &amp; AI:</w:t>
       </w:r>
       <w:r>
         <w:rPr>
-          <w:lang w:val="en-CA"/>
+          <w:rFonts w:cstheme="minorHAnsi"/>
+          <w:lang w:val="en-CA"/>
+          <w14:ligatures w14:val="none"/>
         </w:rPr>
         <w:t xml:space="preserve"> TensorFlow</w:t>
       </w:r>
       <w:r>
+        <w:rPr>
+          <w:rFonts w:cstheme="minorHAnsi"/>
+          <w14:ligatures w14:val="none"/>
+        </w:rPr>
         <w:t xml:space="preserve">, </w:t>
       </w:r>
       <w:proofErr w:type="spellStart"/>
       <w:r>
+        <w:rPr>
+          <w:rFonts w:cstheme="minorHAnsi"/>
+          <w14:ligatures w14:val="none"/>
+        </w:rPr>
         <w:t>PyTorch</w:t>
       </w:r>
       <w:proofErr w:type="spellEnd"/>
       <w:r>
+        <w:rPr>
+          <w:rFonts w:cstheme="minorHAnsi"/>
+          <w14:ligatures w14:val="none"/>
+        </w:rPr>
         <w:t xml:space="preserve">, GCP ADK, </w:t>
       </w:r>
       <w:proofErr w:type="spellStart"/>
       <w:r>
+        <w:rPr>
+          <w:rFonts w:cstheme="minorHAnsi"/>
+          <w14:ligatures w14:val="none"/>
+        </w:rPr>
         <w:t>Ollama</w:t>
       </w:r>
       <w:proofErr w:type="spellEnd"/>
       <w:r>
+        <w:rPr>
+          <w:rFonts w:cstheme="minorHAnsi"/>
+          <w14:ligatures w14:val="none"/>
+        </w:rPr>
         <w:t>, Google Document AI</w:t>
       </w:r>
     </w:p>
@@ -354,20 +448,26 @@
         </w:numPr>
         <w:spacing w:after="0"/>
         <w:rPr>
-          <w:lang w:val="en-CA"/>
-        </w:rPr>
-      </w:pPr>
-      <w:r>
-        <w:rPr>
-          <w:b/>
-          <w:bCs/>
-          <w:lang w:val="en-CA"/>
+          <w:rFonts w:cstheme="minorHAnsi"/>
+          <w:lang w:val="en-CA"/>
+          <w14:ligatures w14:val="none"/>
+        </w:rPr>
+      </w:pPr>
+      <w:r>
+        <w:rPr>
+          <w:rFonts w:cstheme="minorHAnsi"/>
+          <w:b/>
+          <w:bCs/>
+          <w:lang w:val="en-CA"/>
+          <w14:ligatures w14:val="none"/>
         </w:rPr>
         <w:t>Testing Frameworks &amp; Tools:</w:t>
       </w:r>
       <w:r>
         <w:rPr>
-          <w:lang w:val="en-CA"/>
+          <w:rFonts w:cstheme="minorHAnsi"/>
+          <w:lang w:val="en-CA"/>
+          <w14:ligatures w14:val="none"/>
         </w:rPr>
         <w:t xml:space="preserve"> Selenium, Beautiful Soup, J-Soup</w:t>
       </w:r>
@@ -381,20 +481,26 @@
         </w:numPr>
         <w:spacing w:after="0"/>
         <w:rPr>
-          <w:lang w:val="en-CA"/>
-        </w:rPr>
-      </w:pPr>
-      <w:r>
-        <w:rPr>
-          <w:b/>
-          <w:bCs/>
-          <w:lang w:val="en-CA"/>
+          <w:rFonts w:cstheme="minorHAnsi"/>
+          <w:lang w:val="en-CA"/>
+          <w14:ligatures w14:val="none"/>
+        </w:rPr>
+      </w:pPr>
+      <w:r>
+        <w:rPr>
+          <w:rFonts w:cstheme="minorHAnsi"/>
+          <w:b/>
+          <w:bCs/>
+          <w:lang w:val="en-CA"/>
+          <w14:ligatures w14:val="none"/>
         </w:rPr>
         <w:t>GUI &amp; Web Development Frameworks:</w:t>
       </w:r>
       <w:r>
         <w:rPr>
-          <w:lang w:val="en-CA"/>
+          <w:rFonts w:cstheme="minorHAnsi"/>
+          <w:lang w:val="en-CA"/>
+          <w14:ligatures w14:val="none"/>
         </w:rPr>
         <w:t xml:space="preserve"> Django, Python Tkinter, Java Swing, Android Development with Java</w:t>
       </w:r>
@@ -408,20 +514,26 @@
         </w:numPr>
         <w:spacing w:after="0"/>
         <w:rPr>
-          <w:lang w:val="en-CA"/>
-        </w:rPr>
-      </w:pPr>
-      <w:r>
-        <w:rPr>
-          <w:b/>
-          <w:bCs/>
-          <w:lang w:val="en-CA"/>
+          <w:rFonts w:cstheme="minorHAnsi"/>
+          <w:lang w:val="en-CA"/>
+          <w14:ligatures w14:val="none"/>
+        </w:rPr>
+      </w:pPr>
+      <w:r>
+        <w:rPr>
+          <w:rFonts w:cstheme="minorHAnsi"/>
+          <w:b/>
+          <w:bCs/>
+          <w:lang w:val="en-CA"/>
+          <w14:ligatures w14:val="none"/>
         </w:rPr>
         <w:t>Visualization Tools:</w:t>
       </w:r>
       <w:r>
         <w:rPr>
-          <w:lang w:val="en-CA"/>
+          <w:rFonts w:cstheme="minorHAnsi"/>
+          <w:lang w:val="en-CA"/>
+          <w14:ligatures w14:val="none"/>
         </w:rPr>
         <w:t xml:space="preserve"> Tableau</w:t>
       </w:r>
@@ -435,20 +547,26 @@
         </w:numPr>
         <w:spacing w:after="0"/>
         <w:rPr>
-          <w:lang w:val="en-CA"/>
-        </w:rPr>
-      </w:pPr>
-      <w:r>
-        <w:rPr>
-          <w:b/>
-          <w:bCs/>
-          <w:lang w:val="en-CA"/>
+          <w:rFonts w:cstheme="minorHAnsi"/>
+          <w:lang w:val="en-CA"/>
+          <w14:ligatures w14:val="none"/>
+        </w:rPr>
+      </w:pPr>
+      <w:r>
+        <w:rPr>
+          <w:rFonts w:cstheme="minorHAnsi"/>
+          <w:b/>
+          <w:bCs/>
+          <w:lang w:val="en-CA"/>
+          <w14:ligatures w14:val="none"/>
         </w:rPr>
         <w:t>Operating Systems:</w:t>
       </w:r>
       <w:r>
         <w:rPr>
-          <w:lang w:val="en-CA"/>
+          <w:rFonts w:cstheme="minorHAnsi"/>
+          <w:lang w:val="en-CA"/>
+          <w14:ligatures w14:val="none"/>
         </w:rPr>
         <w:t xml:space="preserve"> Windows, Linux</w:t>
       </w:r>
@@ -462,34 +580,44 @@
         </w:numPr>
         <w:spacing w:after="0"/>
         <w:rPr>
-          <w:lang w:val="en-CA"/>
-        </w:rPr>
-      </w:pPr>
-      <w:r>
-        <w:rPr>
-          <w:b/>
-          <w:bCs/>
-          <w:lang w:val="en-CA"/>
+          <w:rFonts w:cstheme="minorHAnsi"/>
+          <w:lang w:val="en-CA"/>
+          <w14:ligatures w14:val="none"/>
+        </w:rPr>
+      </w:pPr>
+      <w:r>
+        <w:rPr>
+          <w:rFonts w:cstheme="minorHAnsi"/>
+          <w:b/>
+          <w:bCs/>
+          <w:lang w:val="en-CA"/>
+          <w14:ligatures w14:val="none"/>
         </w:rPr>
         <w:t>Web Hosting Servers/Services:</w:t>
       </w:r>
       <w:r>
         <w:rPr>
-          <w:lang w:val="en-CA"/>
+          <w:rFonts w:cstheme="minorHAnsi"/>
+          <w:lang w:val="en-CA"/>
+          <w14:ligatures w14:val="none"/>
         </w:rPr>
         <w:t xml:space="preserve"> cPanel, Firebase Hosting, </w:t>
       </w:r>
       <w:proofErr w:type="spellStart"/>
       <w:r>
         <w:rPr>
-          <w:lang w:val="en-CA"/>
+          <w:rFonts w:cstheme="minorHAnsi"/>
+          <w:lang w:val="en-CA"/>
+          <w14:ligatures w14:val="none"/>
         </w:rPr>
         <w:t>Hostinger</w:t>
       </w:r>
       <w:proofErr w:type="spellEnd"/>
       <w:r>
         <w:rPr>
-          <w:lang w:val="en-CA"/>
+          <w:rFonts w:cstheme="minorHAnsi"/>
+          <w:lang w:val="en-CA"/>
+          <w14:ligatures w14:val="none"/>
         </w:rPr>
         <w:t xml:space="preserve"> Server</w:t>
       </w:r>
@@ -503,20 +631,26 @@
         </w:numPr>
         <w:spacing w:after="0"/>
         <w:rPr>
-          <w:lang w:val="en-CA"/>
-        </w:rPr>
-      </w:pPr>
-      <w:r>
-        <w:rPr>
-          <w:b/>
-          <w:bCs/>
-          <w:lang w:val="en-CA"/>
+          <w:rFonts w:cstheme="minorHAnsi"/>
+          <w:lang w:val="en-CA"/>
+          <w14:ligatures w14:val="none"/>
+        </w:rPr>
+      </w:pPr>
+      <w:r>
+        <w:rPr>
+          <w:rFonts w:cstheme="minorHAnsi"/>
+          <w:b/>
+          <w:bCs/>
+          <w:lang w:val="en-CA"/>
+          <w14:ligatures w14:val="none"/>
         </w:rPr>
         <w:t>IDE’s:</w:t>
       </w:r>
       <w:r>
         <w:rPr>
-          <w:lang w:val="en-CA"/>
+          <w:rFonts w:cstheme="minorHAnsi"/>
+          <w:lang w:val="en-CA"/>
+          <w14:ligatures w14:val="none"/>
         </w:rPr>
         <w:t xml:space="preserve"> Visual Studio Code, IntelliJ, Eclipse, Android Studio, Anaconda</w:t>
       </w:r>
@@ -530,26 +664,34 @@
         </w:numPr>
         <w:spacing w:after="0"/>
         <w:rPr>
-          <w:lang w:val="en-CA"/>
-        </w:rPr>
-      </w:pPr>
-      <w:r>
-        <w:rPr>
-          <w:b/>
-          <w:bCs/>
-          <w:lang w:val="en-CA"/>
+          <w:rFonts w:cstheme="minorHAnsi"/>
+          <w:lang w:val="en-CA"/>
+          <w14:ligatures w14:val="none"/>
+        </w:rPr>
+      </w:pPr>
+      <w:r>
+        <w:rPr>
+          <w:rFonts w:cstheme="minorHAnsi"/>
+          <w:b/>
+          <w:bCs/>
+          <w:lang w:val="en-CA"/>
+          <w14:ligatures w14:val="none"/>
         </w:rPr>
         <w:t>Others:</w:t>
       </w:r>
       <w:r>
         <w:rPr>
-          <w:lang w:val="en-CA"/>
+          <w:rFonts w:cstheme="minorHAnsi"/>
+          <w:lang w:val="en-CA"/>
+          <w14:ligatures w14:val="none"/>
         </w:rPr>
         <w:t xml:space="preserve"> GIT, Raspberry Pi, Windows Subsystem for Linux (WSL), Putty, Power Automate, GitHub, Postman</w:t>
       </w:r>
       <w:r>
         <w:rPr>
-          <w:lang w:val="en-CA"/>
+          <w:rFonts w:cstheme="minorHAnsi"/>
+          <w:lang w:val="en-CA"/>
+          <w14:ligatures w14:val="none"/>
         </w:rPr>
         <w:t>, ROS (Robot Operating System)</w:t>
       </w:r>
@@ -563,29 +705,41 @@
         </w:numPr>
         <w:spacing w:after="0"/>
         <w:rPr>
-          <w:lang w:val="en-CA"/>
-        </w:rPr>
-      </w:pPr>
-      <w:r>
-        <w:rPr>
-          <w:b/>
-          <w:bCs/>
-          <w:lang w:val="en-CA"/>
+          <w:rFonts w:cstheme="minorHAnsi"/>
+          <w:lang w:val="en-CA"/>
+          <w14:ligatures w14:val="none"/>
+        </w:rPr>
+      </w:pPr>
+      <w:r>
+        <w:rPr>
+          <w:rFonts w:cstheme="minorHAnsi"/>
+          <w:b/>
+          <w:bCs/>
+          <w:lang w:val="en-CA"/>
+          <w14:ligatures w14:val="none"/>
         </w:rPr>
         <w:t>Continued Learning:</w:t>
       </w:r>
       <w:r>
         <w:rPr>
-          <w:lang w:val="en-CA"/>
+          <w:rFonts w:cstheme="minorHAnsi"/>
+          <w:lang w:val="en-CA"/>
+          <w14:ligatures w14:val="none"/>
         </w:rPr>
         <w:t xml:space="preserve"> Power BI, Video Editing, KNIME, n8n</w:t>
       </w:r>
       <w:r>
+        <w:rPr>
+          <w:rFonts w:cstheme="minorHAnsi"/>
+          <w14:ligatures w14:val="none"/>
+        </w:rPr>
         <w:t>, GCP A2A, GCP MCP</w:t>
       </w:r>
       <w:r>
         <w:rPr>
-          <w:lang w:val="en-CA"/>
+          <w:rFonts w:cstheme="minorHAnsi"/>
+          <w:lang w:val="en-CA"/>
+          <w14:ligatures w14:val="none"/>
         </w:rPr>
         <w:t xml:space="preserve"> (Note- Fields which I have Knowledge but no Practical opportunity Yet.)</w:t>
       </w:r>
@@ -593,12 +747,16 @@
     <w:p>
       <w:pPr>
         <w:rPr>
-          <w:lang w:val="en-CA"/>
-        </w:rPr>
-      </w:pPr>
-      <w:r>
-        <w:rPr>
-          <w:lang w:val="en-CA"/>
+          <w:rFonts w:cstheme="minorHAnsi"/>
+          <w:lang w:val="en-CA"/>
+          <w14:ligatures w14:val="none"/>
+        </w:rPr>
+      </w:pPr>
+      <w:r>
+        <w:rPr>
+          <w:rFonts w:cstheme="minorHAnsi"/>
+          <w:lang w:val="en-CA"/>
+          <w14:ligatures w14:val="none"/>
         </w:rPr>
         <w:pict w14:anchorId="24FC6A46">
           <v:rect id="_x0000_i1027" style="width:0;height:1.5pt" o:hralign="center" o:hrstd="t" o:hr="t" fillcolor="#a0a0a0" stroked="f"/>
@@ -608,20 +766,24 @@
     <w:p>
       <w:pPr>
         <w:rPr>
+          <w:rFonts w:cstheme="minorHAnsi"/>
           <w:b/>
           <w:bCs/>
           <w:sz w:val="24"/>
           <w:szCs w:val="24"/>
           <w:lang w:val="en-CA"/>
-        </w:rPr>
-      </w:pPr>
-      <w:r>
-        <w:rPr>
+          <w14:ligatures w14:val="none"/>
+        </w:rPr>
+      </w:pPr>
+      <w:r>
+        <w:rPr>
+          <w:rFonts w:cstheme="minorHAnsi"/>
           <w:b/>
           <w:bCs/>
           <w:sz w:val="24"/>
           <w:szCs w:val="24"/>
           <w:lang w:val="en-CA"/>
+          <w14:ligatures w14:val="none"/>
         </w:rPr>
         <w:t>EDUCATION</w:t>
       </w:r>
@@ -629,68 +791,88 @@
     <w:p>
       <w:pPr>
         <w:rPr>
-          <w:lang w:val="en-CA"/>
-        </w:rPr>
-      </w:pPr>
-      <w:r>
-        <w:rPr>
-          <w:b/>
-          <w:bCs/>
-          <w:lang w:val="en-CA"/>
+          <w:rFonts w:cstheme="minorHAnsi"/>
+          <w:lang w:val="en-CA"/>
+          <w14:ligatures w14:val="none"/>
+        </w:rPr>
+      </w:pPr>
+      <w:r>
+        <w:rPr>
+          <w:rFonts w:cstheme="minorHAnsi"/>
+          <w:b/>
+          <w:bCs/>
+          <w:lang w:val="en-CA"/>
+          <w14:ligatures w14:val="none"/>
         </w:rPr>
         <w:t>Artificial Intelligence (Postgrad Certificate)</w:t>
       </w:r>
       <w:r>
         <w:rPr>
-          <w:lang w:val="en-CA"/>
+          <w:rFonts w:cstheme="minorHAnsi"/>
+          <w:lang w:val="en-CA"/>
+          <w14:ligatures w14:val="none"/>
         </w:rPr>
         <w:t xml:space="preserve"> — </w:t>
       </w:r>
       <w:r>
         <w:rPr>
+          <w:rFonts w:cstheme="minorHAnsi"/>
           <w:i/>
           <w:iCs/>
           <w:lang w:val="en-CA"/>
+          <w14:ligatures w14:val="none"/>
         </w:rPr>
         <w:t>Seneca Polytechnic</w:t>
       </w:r>
       <w:r>
         <w:rPr>
-          <w:lang w:val="en-CA"/>
+          <w:rFonts w:cstheme="minorHAnsi"/>
+          <w:lang w:val="en-CA"/>
+          <w14:ligatures w14:val="none"/>
         </w:rPr>
         <w:t>, Ontario, Canada (2025 – Ongoing)</w:t>
       </w:r>
       <w:r>
         <w:rPr>
-          <w:lang w:val="en-CA"/>
+          <w:rFonts w:cstheme="minorHAnsi"/>
+          <w:lang w:val="en-CA"/>
+          <w14:ligatures w14:val="none"/>
         </w:rPr>
         <w:br/>
       </w:r>
       <w:r>
         <w:rPr>
-          <w:b/>
-          <w:bCs/>
-          <w:lang w:val="en-CA"/>
+          <w:rFonts w:cstheme="minorHAnsi"/>
+          <w:b/>
+          <w:bCs/>
+          <w:lang w:val="en-CA"/>
+          <w14:ligatures w14:val="none"/>
         </w:rPr>
         <w:t>BCA – Bachelor of Computer Applications</w:t>
       </w:r>
       <w:r>
         <w:rPr>
-          <w:lang w:val="en-CA"/>
+          <w:rFonts w:cstheme="minorHAnsi"/>
+          <w:lang w:val="en-CA"/>
+          <w14:ligatures w14:val="none"/>
         </w:rPr>
         <w:t xml:space="preserve"> — </w:t>
       </w:r>
       <w:r>
         <w:rPr>
+          <w:rFonts w:cstheme="minorHAnsi"/>
           <w:i/>
           <w:iCs/>
           <w:lang w:val="en-CA"/>
+          <w14:ligatures w14:val="none"/>
         </w:rPr>
         <w:t>Symbiosis Institute of Computer Studies and Research</w:t>
       </w:r>
       <w:r>
         <w:rPr>
-          <w:lang w:val="en-CA"/>
+          <w:rFonts w:cstheme="minorHAnsi"/>
+          <w:lang w:val="en-CA"/>
+          <w14:ligatures w14:val="none"/>
         </w:rPr>
         <w:t>, Pune, India (2023)</w:t>
       </w:r>
@@ -698,12 +880,16 @@
     <w:p>
       <w:pPr>
         <w:rPr>
-          <w:lang w:val="en-CA"/>
-        </w:rPr>
-      </w:pPr>
-      <w:r>
-        <w:rPr>
-          <w:lang w:val="en-CA"/>
+          <w:rFonts w:cstheme="minorHAnsi"/>
+          <w:lang w:val="en-CA"/>
+          <w14:ligatures w14:val="none"/>
+        </w:rPr>
+      </w:pPr>
+      <w:r>
+        <w:rPr>
+          <w:rFonts w:cstheme="minorHAnsi"/>
+          <w:lang w:val="en-CA"/>
+          <w14:ligatures w14:val="none"/>
         </w:rPr>
         <w:pict w14:anchorId="0285D753">
           <v:rect id="_x0000_i1028" style="width:0;height:1.5pt" o:hralign="center" o:hrstd="t" o:hr="t" fillcolor="#a0a0a0" stroked="f"/>
@@ -713,20 +899,24 @@
     <w:p>
       <w:pPr>
         <w:rPr>
+          <w:rFonts w:cstheme="minorHAnsi"/>
           <w:b/>
           <w:bCs/>
           <w:sz w:val="24"/>
           <w:szCs w:val="24"/>
           <w:lang w:val="en-CA"/>
-        </w:rPr>
-      </w:pPr>
-      <w:r>
-        <w:rPr>
+          <w14:ligatures w14:val="none"/>
+        </w:rPr>
+      </w:pPr>
+      <w:r>
+        <w:rPr>
+          <w:rFonts w:cstheme="minorHAnsi"/>
           <w:b/>
           <w:bCs/>
           <w:sz w:val="24"/>
           <w:szCs w:val="24"/>
           <w:lang w:val="en-CA"/>
+          <w14:ligatures w14:val="none"/>
         </w:rPr>
         <w:t>EXPERIENCE</w:t>
       </w:r>
@@ -734,105 +924,189 @@
     <w:p>
       <w:pPr>
         <w:rPr>
-          <w:lang w:val="en-CA"/>
-        </w:rPr>
-      </w:pPr>
-      <w:r>
-        <w:rPr>
-          <w:b/>
-          <w:bCs/>
-          <w:lang w:val="en-CA"/>
-        </w:rPr>
-        <w:t>Lead Software Developer – Automation</w:t>
-      </w:r>
-      <w:r>
-        <w:rPr>
-          <w:lang w:val="en-CA"/>
+          <w:rFonts w:cstheme="minorHAnsi"/>
+          <w:lang w:val="en-CA"/>
+          <w14:ligatures w14:val="none"/>
+        </w:rPr>
+      </w:pPr>
+      <w:r>
+        <w:rPr>
+          <w:rFonts w:cstheme="minorHAnsi"/>
+          <w:b/>
+          <w:bCs/>
+          <w:lang w:val="en-CA"/>
+          <w14:ligatures w14:val="none"/>
+        </w:rPr>
+        <w:t>Lead Software Developer – Automa</w:t>
+      </w:r>
+      <w:r>
+        <w:rPr>
+          <w:rFonts w:cstheme="minorHAnsi"/>
+          <w:b/>
+          <w:bCs/>
+          <w:lang w:val="en-CA"/>
+          <w14:ligatures w14:val="none"/>
+        </w:rPr>
+        <w:t>ti</w:t>
+      </w:r>
+      <w:r>
+        <w:rPr>
+          <w:rFonts w:cstheme="minorHAnsi"/>
+          <w:b/>
+          <w:bCs/>
+          <w:lang w:val="en-CA"/>
+          <w14:ligatures w14:val="none"/>
+        </w:rPr>
+        <w:t>on</w:t>
+      </w:r>
+      <w:r>
+        <w:rPr>
+          <w:rFonts w:cstheme="minorHAnsi"/>
+          <w:lang w:val="en-CA"/>
+          <w14:ligatures w14:val="none"/>
         </w:rPr>
         <w:br/>
       </w:r>
       <w:r>
         <w:rPr>
+          <w:rFonts w:cstheme="minorHAnsi"/>
           <w:i/>
           <w:iCs/>
           <w:lang w:val="en-CA"/>
+          <w14:ligatures w14:val="none"/>
         </w:rPr>
         <w:t>Maritime Support Solutions</w:t>
       </w:r>
       <w:r>
         <w:rPr>
-          <w:lang w:val="en-CA"/>
+          <w:rFonts w:cstheme="minorHAnsi"/>
+          <w:lang w:val="en-CA"/>
+          <w14:ligatures w14:val="none"/>
         </w:rPr>
         <w:t xml:space="preserve"> (Remote from Canada) — </w:t>
       </w:r>
       <w:r>
         <w:rPr>
+          <w:rFonts w:cstheme="minorHAnsi"/>
           <w:i/>
           <w:iCs/>
           <w:lang w:val="en-CA"/>
+          <w14:ligatures w14:val="none"/>
         </w:rPr>
         <w:t>June 2023 – Present</w:t>
       </w:r>
       <w:r>
         <w:rPr>
-          <w:lang w:val="en-CA"/>
+          <w:rFonts w:cstheme="minorHAnsi"/>
+          <w:lang w:val="en-CA"/>
+          <w14:ligatures w14:val="none"/>
         </w:rPr>
         <w:br/>
-        <w:t xml:space="preserve">Developed Smooth-Ocean.tech, a modular platform automating shipping logistics workflows. Led backend </w:t>
-      </w:r>
-      <w:r>
-        <w:rPr>
-          <w:lang w:val="en-CA"/>
+      </w:r>
+      <w:r>
+        <w:rPr>
+          <w:rFonts w:cstheme="minorHAnsi"/>
+          <w14:ligatures w14:val="none"/>
+        </w:rPr>
+        <w:t xml:space="preserve">Developed </w:t>
+      </w:r>
+      <w:r>
+        <w:rPr>
+          <w:rFonts w:cstheme="minorHAnsi"/>
+          <w:b/>
+          <w:bCs/>
+          <w14:ligatures w14:val="none"/>
+        </w:rPr>
+        <w:t>smooth-</w:t>
+      </w:r>
+      <w:proofErr w:type="spellStart"/>
+      <w:proofErr w:type="gramStart"/>
+      <w:r>
+        <w:rPr>
+          <w:rFonts w:cstheme="minorHAnsi"/>
+          <w:b/>
+          <w:bCs/>
+          <w14:ligatures w14:val="none"/>
+        </w:rPr>
+        <w:t>ocean.tech</w:t>
+      </w:r>
+      <w:proofErr w:type="spellEnd"/>
+      <w:proofErr w:type="gramEnd"/>
+      <w:r>
+        <w:rPr>
+          <w:rFonts w:cstheme="minorHAnsi"/>
+          <w14:ligatures w14:val="none"/>
+        </w:rPr>
+        <w:t xml:space="preserve">, an automated logistics platform for shipping agents handling imports, inventory, </w:t>
+      </w:r>
+      <w:r>
+        <w:rPr>
+          <w:rFonts w:cstheme="minorHAnsi"/>
+          <w14:ligatures w14:val="none"/>
         </w:rPr>
         <w:lastRenderedPageBreak/>
-        <w:t>development (Django, MySQL), automation tooling (Selenium, PDF parsing, data validations), and API integrations (Power BI). Supported global IT operations, ISO documentation, and vendor management.</w:t>
-      </w:r>
-    </w:p>
-    <w:p>
-      <w:pPr>
-        <w:rPr>
-          <w:lang w:val="en-CA"/>
-        </w:rPr>
-      </w:pPr>
-      <w:r>
-        <w:rPr>
-          <w:b/>
-          <w:bCs/>
-          <w:lang w:val="en-CA"/>
+        <w:t>exports, and transshipment. The modular system parses PDFs, Excels, and CSVs to populate a centralized MySQL database and delivers outputs into Power BI dashboards. Led backend development with Django/MySQL, built automation tooling with Selenium, PDF/Excel parsing, and data validations, and integrated APIs for reporting. Additionally supported global IT operations, ISO documentation, and vendor management to ensure scalable, compliant, and efficient shipping workflows.</w:t>
+      </w:r>
+    </w:p>
+    <w:p>
+      <w:pPr>
+        <w:rPr>
+          <w:rFonts w:cstheme="minorHAnsi"/>
+          <w:lang w:val="en-CA"/>
+          <w14:ligatures w14:val="none"/>
+        </w:rPr>
+      </w:pPr>
+      <w:r>
+        <w:rPr>
+          <w:rFonts w:cstheme="minorHAnsi"/>
+          <w:b/>
+          <w:bCs/>
+          <w:lang w:val="en-CA"/>
+          <w14:ligatures w14:val="none"/>
         </w:rPr>
         <w:t>Software Developer Consultant</w:t>
       </w:r>
       <w:r>
         <w:rPr>
-          <w:lang w:val="en-CA"/>
+          <w:rFonts w:cstheme="minorHAnsi"/>
+          <w:lang w:val="en-CA"/>
+          <w14:ligatures w14:val="none"/>
         </w:rPr>
         <w:br/>
       </w:r>
       <w:r>
         <w:rPr>
+          <w:rFonts w:cstheme="minorHAnsi"/>
           <w:i/>
           <w:iCs/>
           <w:lang w:val="en-CA"/>
+          <w14:ligatures w14:val="none"/>
         </w:rPr>
         <w:t>MÖBEL Cabinetry, Hamilton, Canada</w:t>
       </w:r>
       <w:r>
         <w:rPr>
-          <w:lang w:val="en-CA"/>
+          <w:rFonts w:cstheme="minorHAnsi"/>
+          <w:lang w:val="en-CA"/>
+          <w14:ligatures w14:val="none"/>
         </w:rPr>
         <w:t xml:space="preserve"> — </w:t>
       </w:r>
       <w:r>
         <w:rPr>
+          <w:rFonts w:cstheme="minorHAnsi"/>
           <w:i/>
           <w:iCs/>
           <w:lang w:val="en-CA"/>
+          <w14:ligatures w14:val="none"/>
         </w:rPr>
         <w:t>Sept 2024 – Feb 2025</w:t>
       </w:r>
       <w:r>
         <w:rPr>
-          <w:lang w:val="en-CA"/>
+          <w:rFonts w:cstheme="minorHAnsi"/>
+          <w:lang w:val="en-CA"/>
+          <w14:ligatures w14:val="none"/>
         </w:rPr>
         <w:br/>
         <w:t>Contributed to feature design, bug fixes, and new system architecture across PHP, Laravel, and Angular stacks during two major development phases.</w:t>
@@ -841,48 +1115,62 @@
     <w:p>
       <w:pPr>
         <w:rPr>
-          <w:lang w:val="en-CA"/>
-        </w:rPr>
-      </w:pPr>
-      <w:r>
-        <w:rPr>
-          <w:b/>
-          <w:bCs/>
-          <w:lang w:val="en-CA"/>
+          <w:rFonts w:cstheme="minorHAnsi"/>
+          <w:lang w:val="en-CA"/>
+          <w14:ligatures w14:val="none"/>
+        </w:rPr>
+      </w:pPr>
+      <w:r>
+        <w:rPr>
+          <w:rFonts w:cstheme="minorHAnsi"/>
+          <w:b/>
+          <w:bCs/>
+          <w:lang w:val="en-CA"/>
+          <w14:ligatures w14:val="none"/>
         </w:rPr>
         <w:t>Professional IT Trainer</w:t>
       </w:r>
       <w:r>
         <w:rPr>
-          <w:lang w:val="en-CA"/>
+          <w:rFonts w:cstheme="minorHAnsi"/>
+          <w:lang w:val="en-CA"/>
+          <w14:ligatures w14:val="none"/>
         </w:rPr>
         <w:br/>
       </w:r>
       <w:r>
         <w:rPr>
+          <w:rFonts w:cstheme="minorHAnsi"/>
           <w:i/>
           <w:iCs/>
           <w:lang w:val="en-CA"/>
+          <w14:ligatures w14:val="none"/>
         </w:rPr>
         <w:t>Rogersoft, India</w:t>
       </w:r>
       <w:r>
         <w:rPr>
-          <w:lang w:val="en-CA"/>
+          <w:rFonts w:cstheme="minorHAnsi"/>
+          <w:lang w:val="en-CA"/>
+          <w14:ligatures w14:val="none"/>
         </w:rPr>
         <w:t xml:space="preserve"> — </w:t>
       </w:r>
       <w:r>
         <w:rPr>
+          <w:rFonts w:cstheme="minorHAnsi"/>
           <w:i/>
           <w:iCs/>
           <w:lang w:val="en-CA"/>
+          <w14:ligatures w14:val="none"/>
         </w:rPr>
         <w:t>Jan 2023 – Aug 2023</w:t>
       </w:r>
       <w:r>
         <w:rPr>
-          <w:lang w:val="en-CA"/>
+          <w:rFonts w:cstheme="minorHAnsi"/>
+          <w:lang w:val="en-CA"/>
+          <w14:ligatures w14:val="none"/>
         </w:rPr>
         <w:br/>
         <w:t>Taught Python, Django, Data Science, SQL, and Statistics, mentoring students to create real-world project applications customized to their interests.</w:t>
@@ -891,48 +1179,62 @@
     <w:p>
       <w:pPr>
         <w:rPr>
-          <w:lang w:val="en-CA"/>
-        </w:rPr>
-      </w:pPr>
-      <w:r>
-        <w:rPr>
-          <w:b/>
-          <w:bCs/>
-          <w:lang w:val="en-CA"/>
+          <w:rFonts w:cstheme="minorHAnsi"/>
+          <w:lang w:val="en-CA"/>
+          <w14:ligatures w14:val="none"/>
+        </w:rPr>
+      </w:pPr>
+      <w:r>
+        <w:rPr>
+          <w:rFonts w:cstheme="minorHAnsi"/>
+          <w:b/>
+          <w:bCs/>
+          <w:lang w:val="en-CA"/>
+          <w14:ligatures w14:val="none"/>
         </w:rPr>
         <w:t>Mobile App Developer</w:t>
       </w:r>
       <w:r>
         <w:rPr>
-          <w:lang w:val="en-CA"/>
+          <w:rFonts w:cstheme="minorHAnsi"/>
+          <w:lang w:val="en-CA"/>
+          <w14:ligatures w14:val="none"/>
         </w:rPr>
         <w:br/>
       </w:r>
       <w:r>
         <w:rPr>
+          <w:rFonts w:cstheme="minorHAnsi"/>
           <w:i/>
           <w:iCs/>
           <w:lang w:val="en-CA"/>
+          <w14:ligatures w14:val="none"/>
         </w:rPr>
         <w:t>Bohanee (Startup)</w:t>
       </w:r>
       <w:r>
         <w:rPr>
-          <w:lang w:val="en-CA"/>
+          <w:rFonts w:cstheme="minorHAnsi"/>
+          <w:lang w:val="en-CA"/>
+          <w14:ligatures w14:val="none"/>
         </w:rPr>
         <w:t xml:space="preserve"> — </w:t>
       </w:r>
       <w:r>
         <w:rPr>
+          <w:rFonts w:cstheme="minorHAnsi"/>
           <w:i/>
           <w:iCs/>
           <w:lang w:val="en-CA"/>
+          <w14:ligatures w14:val="none"/>
         </w:rPr>
         <w:t>Jan 2022 – July 2023</w:t>
       </w:r>
       <w:r>
         <w:rPr>
-          <w:lang w:val="en-CA"/>
+          <w:rFonts w:cstheme="minorHAnsi"/>
+          <w:lang w:val="en-CA"/>
+          <w14:ligatures w14:val="none"/>
         </w:rPr>
         <w:br/>
         <w:t>Built Android POS app for small shopkeepers in India featuring barcode scanning and inventory analytics. Used app data to generate insights and explore wholesaler opportunities.</w:t>
@@ -941,12 +1243,16 @@
     <w:p>
       <w:pPr>
         <w:rPr>
-          <w:lang w:val="en-CA"/>
-        </w:rPr>
-      </w:pPr>
-      <w:r>
-        <w:rPr>
-          <w:lang w:val="en-CA"/>
+          <w:rFonts w:cstheme="minorHAnsi"/>
+          <w:lang w:val="en-CA"/>
+          <w14:ligatures w14:val="none"/>
+        </w:rPr>
+      </w:pPr>
+      <w:r>
+        <w:rPr>
+          <w:rFonts w:cstheme="minorHAnsi"/>
+          <w:lang w:val="en-CA"/>
+          <w14:ligatures w14:val="none"/>
         </w:rPr>
         <w:pict w14:anchorId="63A24119">
           <v:rect id="_x0000_i1029" style="width:0;height:1.5pt" o:hralign="center" o:hrstd="t" o:hr="t" fillcolor="#a0a0a0" stroked="f"/>
@@ -956,20 +1262,24 @@
     <w:p>
       <w:pPr>
         <w:rPr>
+          <w:rFonts w:cstheme="minorHAnsi"/>
           <w:b/>
           <w:bCs/>
           <w:sz w:val="24"/>
           <w:szCs w:val="24"/>
           <w:lang w:val="en-CA"/>
-        </w:rPr>
-      </w:pPr>
-      <w:r>
-        <w:rPr>
+          <w14:ligatures w14:val="none"/>
+        </w:rPr>
+      </w:pPr>
+      <w:r>
+        <w:rPr>
+          <w:rFonts w:cstheme="minorHAnsi"/>
           <w:b/>
           <w:bCs/>
           <w:sz w:val="24"/>
           <w:szCs w:val="24"/>
           <w:lang w:val="en-CA"/>
+          <w14:ligatures w14:val="none"/>
         </w:rPr>
         <w:t>PROJECT HIGHLIGHTS</w:t>
       </w:r>
@@ -977,148 +1287,225 @@
     <w:p>
       <w:pPr>
         <w:rPr>
-          <w:lang w:val="en-CA"/>
-        </w:rPr>
-      </w:pPr>
-      <w:proofErr w:type="spellStart"/>
-      <w:r>
-        <w:rPr>
-          <w:b/>
-          <w:bCs/>
-          <w:lang w:val="en-CA"/>
-        </w:rPr>
-        <w:t>Spendify</w:t>
-      </w:r>
-      <w:proofErr w:type="spellEnd"/>
-      <w:r>
-        <w:rPr>
-          <w:b/>
-          <w:bCs/>
-          <w:lang w:val="en-CA"/>
-        </w:rPr>
-        <w:t xml:space="preserve"> </w:t>
-      </w:r>
-      <w:r>
-        <w:rPr>
+          <w:rFonts w:cstheme="minorHAnsi"/>
+          <w14:ligatures w14:val="none"/>
+        </w:rPr>
+      </w:pPr>
+      <w:r>
+        <w:rPr>
+          <w:rFonts w:cstheme="minorHAnsi"/>
+          <w:b/>
+          <w:bCs/>
+          <w:lang w:val="en-CA"/>
+          <w14:ligatures w14:val="none"/>
+        </w:rPr>
+        <w:t xml:space="preserve">smooth-ocean.ai </w:t>
+      </w:r>
+      <w:r>
+        <w:rPr>
+          <w:rFonts w:cstheme="minorHAnsi"/>
           <w:i/>
           <w:iCs/>
-          <w:lang w:val="en-CA"/>
+          <w14:ligatures w14:val="none"/>
         </w:rPr>
         <w:t>(in progress)</w:t>
       </w:r>
       <w:r>
         <w:rPr>
-          <w:lang w:val="en-CA"/>
+          <w:rFonts w:cstheme="minorHAnsi"/>
+          <w:lang w:val="en-CA"/>
+          <w14:ligatures w14:val="none"/>
         </w:rPr>
         <w:br/>
       </w:r>
       <w:r>
-        <w:t>AI-powered expense optimization platform integrating Discord bot image uploads, GCP Vertex AI OCR, and a structured GCP ADK (Agent Development Kit) pipeline for automated receipt classification. Replaces traditional LLM-based approaches with a multi-agent system enforcing strict schemas for explainable, validated results. Automates the end-to-end flow from receipt capture to structured storage, enabling predictive analytics and dashboard visualization. Fully containerized and CI/CD-deployed for scalability.</w:t>
-      </w:r>
-      <w:r>
-        <w:rPr>
-          <w:lang w:val="en-CA"/>
+        <w:rPr>
+          <w:rFonts w:cstheme="minorHAnsi"/>
+          <w:lang w:val="en-CA"/>
+          <w14:ligatures w14:val="none"/>
+        </w:rPr>
+        <w:t>Built on Google ADK (Agent Development Kit) to debug Django + MySQL applications. Designed a multi-agent pipeline to analyze error pages, screenshots, and raw code, orchestrating tasks like code inspection, model tracing, and database flow analysis. Integrated with GitHub MCP, a custom MCP server for link/code mapping, and the GenAI Toolkit for secure database access</w:t>
+      </w:r>
+      <w:r>
+        <w:rPr>
+          <w:rFonts w:cstheme="minorHAnsi"/>
+          <w14:ligatures w14:val="none"/>
+        </w:rPr>
+        <w:t>.</w:t>
+      </w:r>
+      <w:r>
+        <w:rPr>
+          <w:rFonts w:cstheme="minorHAnsi"/>
+          <w:lang w:val="en-CA"/>
+          <w14:ligatures w14:val="none"/>
         </w:rPr>
         <w:br/>
       </w:r>
       <w:r>
         <w:rPr>
+          <w:rFonts w:cstheme="minorHAnsi"/>
           <w:i/>
           <w:iCs/>
           <w:lang w:val="en-CA"/>
-        </w:rPr>
-        <w:t>Tools:</w:t>
-      </w:r>
-      <w:r>
-        <w:rPr>
-          <w:lang w:val="en-CA"/>
-        </w:rPr>
-        <w:t xml:space="preserve"> </w:t>
-      </w:r>
-      <w:r>
-        <w:t>Discord Bot, Google Vertex AI Document AI, GCP ADK Agentic Pipeline, Flask API, Firebase, Docker, GCP Cloud Run</w:t>
-      </w:r>
-    </w:p>
-    <w:p>
-      <w:pPr>
-        <w:rPr>
-          <w:lang w:val="en-CA"/>
-        </w:rPr>
-      </w:pPr>
-      <w:r>
-        <w:rPr>
-          <w:b/>
-          <w:bCs/>
-          <w:lang w:val="en-CA"/>
-        </w:rPr>
-        <w:t>Smooth-Ocean.tech</w:t>
-      </w:r>
-      <w:r>
-        <w:rPr>
-          <w:lang w:val="en-CA"/>
-        </w:rPr>
-        <w:br/>
-        <w:t>Automated platform for shipping agents handling imports, inventory, exports, and transshipment. Modular system parses PDFs, Excels, CSVs, populates a centralized DB, and pushes output to Power BI.</w:t>
-      </w:r>
-      <w:r>
-        <w:rPr>
-          <w:lang w:val="en-CA"/>
-        </w:rPr>
-        <w:br/>
-      </w:r>
-      <w:r>
-        <w:rPr>
+          <w14:ligatures w14:val="none"/>
+        </w:rPr>
+        <w:t>Tools</w:t>
+      </w:r>
+      <w:r>
+        <w:rPr>
+          <w:rFonts w:cstheme="minorHAnsi"/>
           <w:i/>
           <w:iCs/>
           <w:lang w:val="en-CA"/>
-        </w:rPr>
-        <w:t>Tools:</w:t>
-      </w:r>
-      <w:r>
-        <w:rPr>
-          <w:lang w:val="en-CA"/>
-        </w:rPr>
-        <w:t xml:space="preserve"> Python, Django, MySQL, Selenium, GCP, Firebase</w:t>
-      </w:r>
-    </w:p>
-    <w:p>
-      <w:pPr>
-        <w:rPr>
-          <w:lang w:val="en-CA"/>
-        </w:rPr>
-      </w:pPr>
-      <w:r>
-        <w:rPr>
-          <w:b/>
-          <w:bCs/>
-          <w:lang w:val="en-CA"/>
+          <w14:ligatures w14:val="none"/>
+        </w:rPr>
+        <w:t xml:space="preserve">: </w:t>
+      </w:r>
+      <w:r>
+        <w:rPr>
+          <w:rFonts w:cstheme="minorHAnsi"/>
+          <w:lang w:val="en-CA"/>
+          <w14:ligatures w14:val="none"/>
+        </w:rPr>
+        <w:t>ADK, Django, MySQL, A2A, MCP, GenAI Toolkit</w:t>
+      </w:r>
+    </w:p>
+    <w:p>
+      <w:pPr>
+        <w:rPr>
+          <w:rFonts w:cstheme="minorHAnsi"/>
+          <w:lang w:val="en-CA"/>
+          <w14:ligatures w14:val="none"/>
+        </w:rPr>
+      </w:pPr>
+      <w:proofErr w:type="spellStart"/>
+      <w:r>
+        <w:rPr>
+          <w:rFonts w:cstheme="minorHAnsi"/>
+          <w:b/>
+          <w:bCs/>
+          <w:lang w:val="en-CA"/>
+          <w14:ligatures w14:val="none"/>
+        </w:rPr>
+        <w:t>Spendify</w:t>
+      </w:r>
+      <w:proofErr w:type="spellEnd"/>
+      <w:r>
+        <w:rPr>
+          <w:rFonts w:cstheme="minorHAnsi"/>
+          <w:lang w:val="en-CA"/>
+          <w14:ligatures w14:val="none"/>
+        </w:rPr>
+        <w:br/>
+      </w:r>
+      <w:r>
+        <w:rPr>
+          <w:rFonts w:cstheme="minorHAnsi"/>
+          <w14:ligatures w14:val="none"/>
+        </w:rPr>
+        <w:t>AI-powered expense platform integrating Discord bot uploads, GCP Vertex AI OCR, and a GCP ADK multi-agent pipeline for structured receipt classification. Automates capture-to-storage with validated outputs, enabling predictive analytics and dashboard insights. Fully containerized with CI/CD deployment for scalability</w:t>
+      </w:r>
+      <w:r>
+        <w:rPr>
+          <w:rFonts w:cstheme="minorHAnsi"/>
+          <w14:ligatures w14:val="none"/>
+        </w:rPr>
+        <w:t>.</w:t>
+      </w:r>
+      <w:r>
+        <w:rPr>
+          <w:rFonts w:cstheme="minorHAnsi"/>
+          <w:lang w:val="en-CA"/>
+          <w14:ligatures w14:val="none"/>
+        </w:rPr>
+        <w:br/>
+      </w:r>
+      <w:r>
+        <w:rPr>
+          <w:rFonts w:cstheme="minorHAnsi"/>
+          <w:i/>
+          <w:iCs/>
+          <w:lang w:val="en-CA"/>
+          <w14:ligatures w14:val="none"/>
+        </w:rPr>
+        <w:t>Tools</w:t>
+      </w:r>
+      <w:r>
+        <w:rPr>
+          <w:rFonts w:cstheme="minorHAnsi"/>
+          <w:i/>
+          <w:iCs/>
+          <w:lang w:val="en-CA"/>
+          <w14:ligatures w14:val="none"/>
+        </w:rPr>
+        <w:t>:</w:t>
+      </w:r>
+      <w:r>
+        <w:rPr>
+          <w:rFonts w:cstheme="minorHAnsi"/>
+          <w:lang w:val="en-CA"/>
+          <w14:ligatures w14:val="none"/>
+        </w:rPr>
+        <w:t xml:space="preserve"> </w:t>
+      </w:r>
+      <w:r>
+        <w:rPr>
+          <w:rFonts w:cstheme="minorHAnsi"/>
+          <w14:ligatures w14:val="none"/>
+        </w:rPr>
+        <w:t>Discord Bot, Google Vertex AI Document AI, GCP ADK Agentic Pipeline, Flask API, Firebase, Docker, GCP Cloud Run</w:t>
+      </w:r>
+    </w:p>
+    <w:p>
+      <w:pPr>
+        <w:rPr>
+          <w:rFonts w:cstheme="minorHAnsi"/>
+          <w:lang w:val="en-CA"/>
+          <w14:ligatures w14:val="none"/>
+        </w:rPr>
+      </w:pPr>
+      <w:r>
+        <w:rPr>
+          <w:rFonts w:cstheme="minorHAnsi"/>
+          <w:b/>
+          <w:bCs/>
+          <w:lang w:val="en-CA"/>
+          <w14:ligatures w14:val="none"/>
         </w:rPr>
         <w:t>Author Monitor</w:t>
       </w:r>
       <w:r>
         <w:rPr>
-          <w:lang w:val="en-CA"/>
+          <w:rFonts w:cstheme="minorHAnsi"/>
+          <w:lang w:val="en-CA"/>
+          <w14:ligatures w14:val="none"/>
         </w:rPr>
         <w:br/>
         <w:t>Web scraper turned GitHub Actions tool that monitors author content online and updates repo README with summaries.</w:t>
       </w:r>
       <w:r>
         <w:rPr>
-          <w:lang w:val="en-CA"/>
+          <w:rFonts w:cstheme="minorHAnsi"/>
+          <w:lang w:val="en-CA"/>
+          <w14:ligatures w14:val="none"/>
         </w:rPr>
         <w:br/>
       </w:r>
       <w:r>
         <w:rPr>
+          <w:rFonts w:cstheme="minorHAnsi"/>
           <w:i/>
           <w:iCs/>
           <w:lang w:val="en-CA"/>
+          <w14:ligatures w14:val="none"/>
         </w:rPr>
         <w:t>Tools:</w:t>
       </w:r>
       <w:r>
         <w:rPr>
-          <w:lang w:val="en-CA"/>
+          <w:rFonts w:cstheme="minorHAnsi"/>
+          <w:lang w:val="en-CA"/>
+          <w14:ligatures w14:val="none"/>
         </w:rPr>
         <w:t xml:space="preserve"> Python, BeautifulSoup, GitHub Actions</w:t>
       </w:r>
@@ -1126,83 +1513,53 @@
     <w:p>
       <w:pPr>
         <w:rPr>
-          <w:lang w:val="en-CA"/>
-        </w:rPr>
-      </w:pPr>
-      <w:r>
-        <w:rPr>
-          <w:b/>
-          <w:bCs/>
-          <w:lang w:val="en-CA"/>
-        </w:rPr>
-        <w:t>Home Automation (Raspberry Pi)</w:t>
-      </w:r>
-      <w:r>
-        <w:rPr>
-          <w:lang w:val="en-CA"/>
+          <w:rFonts w:cstheme="minorHAnsi"/>
+          <w:lang w:val="en-CA"/>
+          <w14:ligatures w14:val="none"/>
+        </w:rPr>
+      </w:pPr>
+      <w:r>
+        <w:rPr>
+          <w:rFonts w:cstheme="minorHAnsi"/>
+          <w:b/>
+          <w:bCs/>
+          <w:lang w:val="en-CA"/>
+          <w14:ligatures w14:val="none"/>
+        </w:rPr>
+        <w:t>GCP Document AI Custom ML</w:t>
+      </w:r>
+      <w:r>
+        <w:rPr>
+          <w:rFonts w:cstheme="minorHAnsi"/>
+          <w:lang w:val="en-CA"/>
+          <w14:ligatures w14:val="none"/>
         </w:rPr>
         <w:br/>
-        <w:t>Voice/light control, garage automation using cameras, and local chat server.</w:t>
-      </w:r>
-      <w:r>
-        <w:rPr>
-          <w:lang w:val="en-CA"/>
+        <w:t>Trained ML models for document parsing tailored to logistics data formats. Deployed on production for Maritime Support Solutions.</w:t>
+      </w:r>
+      <w:r>
+        <w:rPr>
+          <w:rFonts w:cstheme="minorHAnsi"/>
+          <w:lang w:val="en-CA"/>
+          <w14:ligatures w14:val="none"/>
         </w:rPr>
         <w:br/>
       </w:r>
       <w:r>
         <w:rPr>
+          <w:rFonts w:cstheme="minorHAnsi"/>
           <w:i/>
           <w:iCs/>
           <w:lang w:val="en-CA"/>
+          <w14:ligatures w14:val="none"/>
         </w:rPr>
         <w:t>Tools:</w:t>
       </w:r>
       <w:r>
         <w:rPr>
-          <w:lang w:val="en-CA"/>
-        </w:rPr>
-        <w:t xml:space="preserve"> Python, Raspberry Pi 4b, TP-Link, Philips Wiz, Camera</w:t>
-      </w:r>
-    </w:p>
-    <w:p>
-      <w:pPr>
-        <w:rPr>
-          <w:lang w:val="en-CA"/>
-        </w:rPr>
-      </w:pPr>
-      <w:r>
-        <w:rPr>
-          <w:b/>
-          <w:bCs/>
-          <w:lang w:val="en-CA"/>
-        </w:rPr>
-        <w:t>GCP Document AI Custom ML</w:t>
-      </w:r>
-      <w:r>
-        <w:rPr>
-          <w:lang w:val="en-CA"/>
-        </w:rPr>
-        <w:br/>
-        <w:t>Trained ML models for document parsing tailored to logistics data formats. Deployed on production for Maritime Support Solutions.</w:t>
-      </w:r>
-      <w:r>
-        <w:rPr>
-          <w:lang w:val="en-CA"/>
-        </w:rPr>
-        <w:br/>
-      </w:r>
-      <w:r>
-        <w:rPr>
-          <w:i/>
-          <w:iCs/>
-          <w:lang w:val="en-CA"/>
-        </w:rPr>
-        <w:t>Tools:</w:t>
-      </w:r>
-      <w:r>
-        <w:rPr>
-          <w:lang w:val="en-CA"/>
+          <w:rFonts w:cstheme="minorHAnsi"/>
+          <w:lang w:val="en-CA"/>
+          <w14:ligatures w14:val="none"/>
         </w:rPr>
         <w:t xml:space="preserve"> GCP Document AI</w:t>
       </w:r>

</xml_diff>

<commit_message>
Update Jonathan Chacko's resume files
Replaced both the DOCX and PDF versions of Jonathan Chacko's resume with updated files.
</commit_message>
<xml_diff>
--- a/Jonathan Chacko - Resume.docx
+++ b/Jonathan Chacko - Resume.docx
@@ -89,7 +89,31 @@
             <w:lang w:val="en-CA"/>
             <w14:ligatures w14:val="none"/>
           </w:rPr>
-          <w:t>linkedin.com/in/jcp-tech</w:t>
+          <w:t>linkedin.com/in/</w:t>
+        </w:r>
+        <w:proofErr w:type="spellStart"/>
+        <w:r>
+          <w:rPr>
+            <w:rStyle w:val="Hyperlink"/>
+            <w:rFonts w:cstheme="minorHAnsi"/>
+            <w:sz w:val="24"/>
+            <w:szCs w:val="24"/>
+            <w:lang w:val="en-CA"/>
+            <w14:ligatures w14:val="none"/>
+          </w:rPr>
+          <w:t>jcp</w:t>
+        </w:r>
+        <w:proofErr w:type="spellEnd"/>
+        <w:r>
+          <w:rPr>
+            <w:rStyle w:val="Hyperlink"/>
+            <w:rFonts w:cstheme="minorHAnsi"/>
+            <w:sz w:val="24"/>
+            <w:szCs w:val="24"/>
+            <w:lang w:val="en-CA"/>
+            <w14:ligatures w14:val="none"/>
+          </w:rPr>
+          <w:t>-tech</w:t>
         </w:r>
       </w:hyperlink>
       <w:r>
@@ -112,20 +136,9 @@
             <w:lang w:val="en-CA"/>
             <w14:ligatures w14:val="none"/>
           </w:rPr>
-          <w:t>github.com/jcp-tech</w:t>
+          <w:t>github.com/</w:t>
         </w:r>
-      </w:hyperlink>
-      <w:r>
-        <w:rPr>
-          <w:rFonts w:cstheme="minorHAnsi"/>
-          <w:sz w:val="24"/>
-          <w:szCs w:val="24"/>
-          <w:lang w:val="en-CA"/>
-          <w14:ligatures w14:val="none"/>
-        </w:rPr>
-        <w:t xml:space="preserve"> | </w:t>
-      </w:r>
-      <w:hyperlink r:id="rId9" w:history="1">
+        <w:proofErr w:type="spellStart"/>
         <w:r>
           <w:rPr>
             <w:rStyle w:val="Hyperlink"/>
@@ -135,7 +148,122 @@
             <w:lang w:val="en-CA"/>
             <w14:ligatures w14:val="none"/>
           </w:rPr>
-          <w:t>jcp-tech.web.app</w:t>
+          <w:t>jcp</w:t>
+        </w:r>
+        <w:proofErr w:type="spellEnd"/>
+        <w:r>
+          <w:rPr>
+            <w:rStyle w:val="Hyperlink"/>
+            <w:rFonts w:cstheme="minorHAnsi"/>
+            <w:sz w:val="24"/>
+            <w:szCs w:val="24"/>
+            <w:lang w:val="en-CA"/>
+            <w14:ligatures w14:val="none"/>
+          </w:rPr>
+          <w:t>-tech</w:t>
+        </w:r>
+      </w:hyperlink>
+      <w:r>
+        <w:rPr>
+          <w:rFonts w:cstheme="minorHAnsi"/>
+          <w:sz w:val="24"/>
+          <w:szCs w:val="24"/>
+          <w:lang w:val="en-CA"/>
+          <w14:ligatures w14:val="none"/>
+        </w:rPr>
+        <w:t xml:space="preserve"> | </w:t>
+      </w:r>
+      <w:hyperlink r:id="rId9" w:history="1">
+        <w:proofErr w:type="spellStart"/>
+        <w:r>
+          <w:rPr>
+            <w:rStyle w:val="Hyperlink"/>
+            <w:rFonts w:cstheme="minorHAnsi"/>
+            <w:sz w:val="24"/>
+            <w:szCs w:val="24"/>
+            <w:lang w:val="en-CA"/>
+            <w14:ligatures w14:val="none"/>
+          </w:rPr>
+          <w:t>jcp-tech.</w:t>
+        </w:r>
+        <w:r>
+          <w:rPr>
+            <w:rStyle w:val="Hyperlink"/>
+            <w:rFonts w:cstheme="minorHAnsi"/>
+            <w:sz w:val="24"/>
+            <w:szCs w:val="24"/>
+            <w:lang w:val="en-CA"/>
+            <w14:ligatures w14:val="none"/>
+          </w:rPr>
+          <w:t>c</w:t>
+        </w:r>
+        <w:r>
+          <w:rPr>
+            <w:rStyle w:val="Hyperlink"/>
+            <w:rFonts w:cstheme="minorHAnsi"/>
+            <w:sz w:val="24"/>
+            <w:szCs w:val="24"/>
+            <w:lang w:val="en-CA"/>
+            <w14:ligatures w14:val="none"/>
+          </w:rPr>
+          <w:t>loud</w:t>
+        </w:r>
+        <w:proofErr w:type="spellEnd"/>
+      </w:hyperlink>
+      <w:r>
+        <w:rPr>
+          <w:rFonts w:cstheme="minorHAnsi"/>
+          <w:sz w:val="24"/>
+          <w:szCs w:val="24"/>
+          <w:lang w:val="en-CA"/>
+          <w14:ligatures w14:val="none"/>
+        </w:rPr>
+        <w:t xml:space="preserve"> | </w:t>
+      </w:r>
+      <w:hyperlink r:id="rId10" w:history="1">
+        <w:r>
+          <w:rPr>
+            <w:rStyle w:val="Hyperlink"/>
+            <w:rFonts w:cstheme="minorHAnsi"/>
+            <w:sz w:val="24"/>
+            <w:szCs w:val="24"/>
+            <w:lang w:val="en-CA"/>
+            <w14:ligatures w14:val="none"/>
+          </w:rPr>
+          <w:t>jcp-</w:t>
+        </w:r>
+        <w:r>
+          <w:rPr>
+            <w:rStyle w:val="Hyperlink"/>
+            <w:rFonts w:cstheme="minorHAnsi"/>
+            <w:sz w:val="24"/>
+            <w:szCs w:val="24"/>
+            <w:lang w:val="en-CA"/>
+            <w14:ligatures w14:val="none"/>
+          </w:rPr>
+          <w:t>vision</w:t>
+        </w:r>
+        <w:r>
+          <w:rPr>
+            <w:rStyle w:val="Hyperlink"/>
+            <w:rFonts w:cstheme="minorHAnsi"/>
+            <w:sz w:val="24"/>
+            <w:szCs w:val="24"/>
+            <w:lang w:val="en-CA"/>
+            <w14:ligatures w14:val="none"/>
+          </w:rPr>
+          <w:t>.</w:t>
+        </w:r>
+        <w:r>
+          <w:rPr>
+            <w:rStyle w:val="Hyperlink"/>
+            <w:rFonts w:cstheme="minorHAnsi"/>
+            <w:sz w:val="24"/>
+            <w:szCs w:val="24"/>
+            <w:lang w:val="en-CA"/>
+            <w14:ligatures w14:val="none"/>
+          </w:rPr>
+          <w:t>com</w:t>
         </w:r>
       </w:hyperlink>
     </w:p>
@@ -1567,12 +1695,7 @@
       </w:r>
     </w:p>
     <w:sectPr>
-      <w:headerReference w:type="even" r:id="rId10"/>
-      <w:headerReference w:type="default" r:id="rId11"/>
-      <w:footerReference w:type="even" r:id="rId12"/>
-      <w:footerReference w:type="default" r:id="rId13"/>
-      <w:headerReference w:type="first" r:id="rId14"/>
-      <w:footerReference w:type="first" r:id="rId15"/>
+      <w:footerReference w:type="default" r:id="rId11"/>
       <w:pgSz w:w="12240" w:h="15840"/>
       <w:pgMar w:top="1440" w:right="1080" w:bottom="1440" w:left="1080" w:header="567" w:footer="567" w:gutter="0"/>
       <w:cols w:space="708"/>
@@ -1608,16 +1731,6 @@
 </file>
 
 <file path=word/footer1.xml><?xml version="1.0" encoding="utf-8"?>
-<w:ftr xmlns:wpc="http://schemas.microsoft.com/office/word/2010/wordprocessingCanvas" xmlns:cx="http://schemas.microsoft.com/office/drawing/2014/chartex" xmlns:cx1="http://schemas.microsoft.com/office/drawing/2015/9/8/chartex" xmlns:cx2="http://schemas.microsoft.com/office/drawing/2015/10/21/chartex" xmlns:cx3="http://schemas.microsoft.com/office/drawing/2016/5/9/chartex" xmlns:cx4="http://schemas.microsoft.com/office/drawing/2016/5/10/chartex" xmlns:cx5="http://schemas.microsoft.com/office/drawing/2016/5/11/chartex" xmlns:cx6="http://schemas.microsoft.com/office/drawing/2016/5/12/chartex" xmlns:cx7="http://schemas.microsoft.com/office/drawing/2016/5/13/chartex" xmlns:cx8="http://schemas.microsoft.com/office/drawing/2016/5/14/chartex" xmlns:mc="http://schemas.openxmlformats.org/markup-compatibility/2006" xmlns:aink="http://schemas.microsoft.com/office/drawing/2016/ink" xmlns:am3d="http://schemas.microsoft.com/office/drawing/2017/model3d" xmlns:o="urn:schemas-microsoft-com:office:office" xmlns:oel="http://schemas.microsoft.com/office/2019/extlst" xmlns:r="http://schemas.openxmlformats.org/officeDocument/2006/relationships" xmlns:m="http://schemas.openxmlformats.org/officeDocument/2006/math" xmlns:v="urn:schemas-microsoft-com:vml" xmlns:wp14="http://schemas.microsoft.com/office/word/2010/wordprocessingDrawing" xmlns:wp="http://schemas.openxmlformats.org/drawingml/2006/wordprocessingDrawing" xmlns:w10="urn:schemas-microsoft-com:office:word" xmlns:w="http://schemas.openxmlformats.org/wordprocessingml/2006/main" xmlns:w14="http://schemas.microsoft.com/office/word/2010/wordml" xmlns:w15="http://schemas.microsoft.com/office/word/2012/wordml" xmlns:w16cex="http://schemas.microsoft.com/office/word/2018/wordml/cex" xmlns:w16cid="http://schemas.microsoft.com/office/word/2016/wordml/cid" xmlns:w16="http://schemas.microsoft.com/office/word/2018/wordml" xmlns:w16du="http://schemas.microsoft.com/office/word/2023/wordml/word16du" xmlns:w16sdtdh="http://schemas.microsoft.com/office/word/2020/wordml/sdtdatahash" xmlns:w16sdtfl="http://schemas.microsoft.com/office/word/2024/wordml/sdtformatlock" xmlns:w16se="http://schemas.microsoft.com/office/word/2015/wordml/symex" xmlns:wpg="http://schemas.microsoft.com/office/word/2010/wordprocessingGroup" xmlns:wpi="http://schemas.microsoft.com/office/word/2010/wordprocessingInk" xmlns:wne="http://schemas.microsoft.com/office/word/2006/wordml" xmlns:wps="http://schemas.microsoft.com/office/word/2010/wordprocessingShape" mc:Ignorable="w14 w15 w16se w16cid w16 w16cex w16sdtdh w16sdtfl w16du wp14">
-  <w:p>
-    <w:pPr>
-      <w:pStyle w:val="Footer"/>
-    </w:pPr>
-  </w:p>
-</w:ftr>
-</file>
-
-<file path=word/footer2.xml><?xml version="1.0" encoding="utf-8"?>
 <w:ftr xmlns:wpc="http://schemas.microsoft.com/office/word/2010/wordprocessingCanvas" xmlns:cx="http://schemas.microsoft.com/office/drawing/2014/chartex" xmlns:cx1="http://schemas.microsoft.com/office/drawing/2015/9/8/chartex" xmlns:cx2="http://schemas.microsoft.com/office/drawing/2015/10/21/chartex" xmlns:cx3="http://schemas.microsoft.com/office/drawing/2016/5/9/chartex" xmlns:cx4="http://schemas.microsoft.com/office/drawing/2016/5/10/chartex" xmlns:cx5="http://schemas.microsoft.com/office/drawing/2016/5/11/chartex" xmlns:cx6="http://schemas.microsoft.com/office/drawing/2016/5/12/chartex" xmlns:cx7="http://schemas.microsoft.com/office/drawing/2016/5/13/chartex" xmlns:cx8="http://schemas.microsoft.com/office/drawing/2016/5/14/chartex" xmlns:mc="http://schemas.openxmlformats.org/markup-compatibility/2006" xmlns:aink="http://schemas.microsoft.com/office/drawing/2016/ink" xmlns:am3d="http://schemas.microsoft.com/office/drawing/2017/model3d" xmlns:o="urn:schemas-microsoft-com:office:office" xmlns:oel="http://schemas.microsoft.com/office/2019/extlst" xmlns:r="http://schemas.openxmlformats.org/officeDocument/2006/relationships" xmlns:m="http://schemas.openxmlformats.org/officeDocument/2006/math" xmlns:v="urn:schemas-microsoft-com:vml" xmlns:wp14="http://schemas.microsoft.com/office/word/2010/wordprocessingDrawing" xmlns:wp="http://schemas.openxmlformats.org/drawingml/2006/wordprocessingDrawing" xmlns:w10="urn:schemas-microsoft-com:office:word" xmlns:w="http://schemas.openxmlformats.org/wordprocessingml/2006/main" xmlns:w14="http://schemas.microsoft.com/office/word/2010/wordml" xmlns:w15="http://schemas.microsoft.com/office/word/2012/wordml" xmlns:w16cex="http://schemas.microsoft.com/office/word/2018/wordml/cex" xmlns:w16cid="http://schemas.microsoft.com/office/word/2016/wordml/cid" xmlns:w16="http://schemas.microsoft.com/office/word/2018/wordml" xmlns:w16du="http://schemas.microsoft.com/office/word/2023/wordml/word16du" xmlns:w16sdtdh="http://schemas.microsoft.com/office/word/2020/wordml/sdtdatahash" xmlns:w16sdtfl="http://schemas.microsoft.com/office/word/2024/wordml/sdtformatlock" xmlns:w16se="http://schemas.microsoft.com/office/word/2015/wordml/symex" xmlns:wpg="http://schemas.microsoft.com/office/word/2010/wordprocessingGroup" xmlns:wpi="http://schemas.microsoft.com/office/word/2010/wordprocessingInk" xmlns:wne="http://schemas.microsoft.com/office/word/2006/wordml" xmlns:wps="http://schemas.microsoft.com/office/word/2010/wordprocessingShape" mc:Ignorable="w14 w15 w16se w16cid w16 w16cex w16sdtdh w16sdtfl w16du wp14">
   <w:p>
     <w:pPr>
@@ -1638,9 +1751,23 @@
         <w:rPr>
           <w:rStyle w:val="Hyperlink"/>
         </w:rPr>
-        <w:t>jcp-tech.web.app</w:t>
+        <w:t>jcp-</w:t>
+      </w:r>
+      <w:proofErr w:type="gramStart"/>
+      <w:r>
+        <w:rPr>
+          <w:rStyle w:val="Hyperlink"/>
+        </w:rPr>
+        <w:t>tech.</w:t>
+      </w:r>
+      <w:r>
+        <w:rPr>
+          <w:rStyle w:val="Hyperlink"/>
+        </w:rPr>
+        <w:t>cloud</w:t>
       </w:r>
       <w:proofErr w:type="spellEnd"/>
+      <w:proofErr w:type="gramEnd"/>
     </w:hyperlink>
     <w:r>
       <w:ptab w:relativeTo="margin" w:alignment="right" w:leader="none"/>
@@ -1684,16 +1811,6 @@
 </w:ftr>
 </file>
 
-<file path=word/footer3.xml><?xml version="1.0" encoding="utf-8"?>
-<w:ftr xmlns:wpc="http://schemas.microsoft.com/office/word/2010/wordprocessingCanvas" xmlns:cx="http://schemas.microsoft.com/office/drawing/2014/chartex" xmlns:cx1="http://schemas.microsoft.com/office/drawing/2015/9/8/chartex" xmlns:cx2="http://schemas.microsoft.com/office/drawing/2015/10/21/chartex" xmlns:cx3="http://schemas.microsoft.com/office/drawing/2016/5/9/chartex" xmlns:cx4="http://schemas.microsoft.com/office/drawing/2016/5/10/chartex" xmlns:cx5="http://schemas.microsoft.com/office/drawing/2016/5/11/chartex" xmlns:cx6="http://schemas.microsoft.com/office/drawing/2016/5/12/chartex" xmlns:cx7="http://schemas.microsoft.com/office/drawing/2016/5/13/chartex" xmlns:cx8="http://schemas.microsoft.com/office/drawing/2016/5/14/chartex" xmlns:mc="http://schemas.openxmlformats.org/markup-compatibility/2006" xmlns:aink="http://schemas.microsoft.com/office/drawing/2016/ink" xmlns:am3d="http://schemas.microsoft.com/office/drawing/2017/model3d" xmlns:o="urn:schemas-microsoft-com:office:office" xmlns:oel="http://schemas.microsoft.com/office/2019/extlst" xmlns:r="http://schemas.openxmlformats.org/officeDocument/2006/relationships" xmlns:m="http://schemas.openxmlformats.org/officeDocument/2006/math" xmlns:v="urn:schemas-microsoft-com:vml" xmlns:wp14="http://schemas.microsoft.com/office/word/2010/wordprocessingDrawing" xmlns:wp="http://schemas.openxmlformats.org/drawingml/2006/wordprocessingDrawing" xmlns:w10="urn:schemas-microsoft-com:office:word" xmlns:w="http://schemas.openxmlformats.org/wordprocessingml/2006/main" xmlns:w14="http://schemas.microsoft.com/office/word/2010/wordml" xmlns:w15="http://schemas.microsoft.com/office/word/2012/wordml" xmlns:w16cex="http://schemas.microsoft.com/office/word/2018/wordml/cex" xmlns:w16cid="http://schemas.microsoft.com/office/word/2016/wordml/cid" xmlns:w16="http://schemas.microsoft.com/office/word/2018/wordml" xmlns:w16du="http://schemas.microsoft.com/office/word/2023/wordml/word16du" xmlns:w16sdtdh="http://schemas.microsoft.com/office/word/2020/wordml/sdtdatahash" xmlns:w16sdtfl="http://schemas.microsoft.com/office/word/2024/wordml/sdtformatlock" xmlns:w16se="http://schemas.microsoft.com/office/word/2015/wordml/symex" xmlns:wpg="http://schemas.microsoft.com/office/word/2010/wordprocessingGroup" xmlns:wpi="http://schemas.microsoft.com/office/word/2010/wordprocessingInk" xmlns:wne="http://schemas.microsoft.com/office/word/2006/wordml" xmlns:wps="http://schemas.microsoft.com/office/word/2010/wordprocessingShape" mc:Ignorable="w14 w15 w16se w16cid w16 w16cex w16sdtdh w16sdtfl w16du wp14">
-  <w:p>
-    <w:pPr>
-      <w:pStyle w:val="Footer"/>
-    </w:pPr>
-  </w:p>
-</w:ftr>
-</file>
-
 <file path=word/footnotes.xml><?xml version="1.0" encoding="utf-8"?>
 <w:footnotes xmlns:wpc="http://schemas.microsoft.com/office/word/2010/wordprocessingCanvas" xmlns:cx="http://schemas.microsoft.com/office/drawing/2014/chartex" xmlns:cx1="http://schemas.microsoft.com/office/drawing/2015/9/8/chartex" xmlns:cx2="http://schemas.microsoft.com/office/drawing/2015/10/21/chartex" xmlns:cx3="http://schemas.microsoft.com/office/drawing/2016/5/9/chartex" xmlns:cx4="http://schemas.microsoft.com/office/drawing/2016/5/10/chartex" xmlns:cx5="http://schemas.microsoft.com/office/drawing/2016/5/11/chartex" xmlns:cx6="http://schemas.microsoft.com/office/drawing/2016/5/12/chartex" xmlns:cx7="http://schemas.microsoft.com/office/drawing/2016/5/13/chartex" xmlns:cx8="http://schemas.microsoft.com/office/drawing/2016/5/14/chartex" xmlns:mc="http://schemas.openxmlformats.org/markup-compatibility/2006" xmlns:aink="http://schemas.microsoft.com/office/drawing/2016/ink" xmlns:am3d="http://schemas.microsoft.com/office/drawing/2017/model3d" xmlns:o="urn:schemas-microsoft-com:office:office" xmlns:oel="http://schemas.microsoft.com/office/2019/extlst" xmlns:r="http://schemas.openxmlformats.org/officeDocument/2006/relationships" xmlns:m="http://schemas.openxmlformats.org/officeDocument/2006/math" xmlns:v="urn:schemas-microsoft-com:vml" xmlns:wp14="http://schemas.microsoft.com/office/word/2010/wordprocessingDrawing" xmlns:wp="http://schemas.openxmlformats.org/drawingml/2006/wordprocessingDrawing" xmlns:w10="urn:schemas-microsoft-com:office:word" xmlns:w="http://schemas.openxmlformats.org/wordprocessingml/2006/main" xmlns:w14="http://schemas.microsoft.com/office/word/2010/wordml" xmlns:w15="http://schemas.microsoft.com/office/word/2012/wordml" xmlns:w16cex="http://schemas.microsoft.com/office/word/2018/wordml/cex" xmlns:w16cid="http://schemas.microsoft.com/office/word/2016/wordml/cid" xmlns:w16="http://schemas.microsoft.com/office/word/2018/wordml" xmlns:w16du="http://schemas.microsoft.com/office/word/2023/wordml/word16du" xmlns:w16sdtdh="http://schemas.microsoft.com/office/word/2020/wordml/sdtdatahash" xmlns:w16sdtfl="http://schemas.microsoft.com/office/word/2024/wordml/sdtformatlock" xmlns:w16se="http://schemas.microsoft.com/office/word/2015/wordml/symex" xmlns:wpg="http://schemas.microsoft.com/office/word/2010/wordprocessingGroup" xmlns:wpi="http://schemas.microsoft.com/office/word/2010/wordprocessingInk" xmlns:wne="http://schemas.microsoft.com/office/word/2006/wordml" xmlns:wps="http://schemas.microsoft.com/office/word/2010/wordprocessingShape" mc:Ignorable="w14 w15 w16se w16cid w16 w16cex w16sdtdh w16sdtfl w16du wp14">
   <w:footnote w:type="separator" w:id="-1">
@@ -1717,36 +1834,6 @@
     </w:p>
   </w:footnote>
 </w:footnotes>
-</file>
-
-<file path=word/header1.xml><?xml version="1.0" encoding="utf-8"?>
-<w:hdr xmlns:wpc="http://schemas.microsoft.com/office/word/2010/wordprocessingCanvas" xmlns:cx="http://schemas.microsoft.com/office/drawing/2014/chartex" xmlns:cx1="http://schemas.microsoft.com/office/drawing/2015/9/8/chartex" xmlns:cx2="http://schemas.microsoft.com/office/drawing/2015/10/21/chartex" xmlns:cx3="http://schemas.microsoft.com/office/drawing/2016/5/9/chartex" xmlns:cx4="http://schemas.microsoft.com/office/drawing/2016/5/10/chartex" xmlns:cx5="http://schemas.microsoft.com/office/drawing/2016/5/11/chartex" xmlns:cx6="http://schemas.microsoft.com/office/drawing/2016/5/12/chartex" xmlns:cx7="http://schemas.microsoft.com/office/drawing/2016/5/13/chartex" xmlns:cx8="http://schemas.microsoft.com/office/drawing/2016/5/14/chartex" xmlns:mc="http://schemas.openxmlformats.org/markup-compatibility/2006" xmlns:aink="http://schemas.microsoft.com/office/drawing/2016/ink" xmlns:am3d="http://schemas.microsoft.com/office/drawing/2017/model3d" xmlns:o="urn:schemas-microsoft-com:office:office" xmlns:oel="http://schemas.microsoft.com/office/2019/extlst" xmlns:r="http://schemas.openxmlformats.org/officeDocument/2006/relationships" xmlns:m="http://schemas.openxmlformats.org/officeDocument/2006/math" xmlns:v="urn:schemas-microsoft-com:vml" xmlns:wp14="http://schemas.microsoft.com/office/word/2010/wordprocessingDrawing" xmlns:wp="http://schemas.openxmlformats.org/drawingml/2006/wordprocessingDrawing" xmlns:w10="urn:schemas-microsoft-com:office:word" xmlns:w="http://schemas.openxmlformats.org/wordprocessingml/2006/main" xmlns:w14="http://schemas.microsoft.com/office/word/2010/wordml" xmlns:w15="http://schemas.microsoft.com/office/word/2012/wordml" xmlns:w16cex="http://schemas.microsoft.com/office/word/2018/wordml/cex" xmlns:w16cid="http://schemas.microsoft.com/office/word/2016/wordml/cid" xmlns:w16="http://schemas.microsoft.com/office/word/2018/wordml" xmlns:w16du="http://schemas.microsoft.com/office/word/2023/wordml/word16du" xmlns:w16sdtdh="http://schemas.microsoft.com/office/word/2020/wordml/sdtdatahash" xmlns:w16sdtfl="http://schemas.microsoft.com/office/word/2024/wordml/sdtformatlock" xmlns:w16se="http://schemas.microsoft.com/office/word/2015/wordml/symex" xmlns:wpg="http://schemas.microsoft.com/office/word/2010/wordprocessingGroup" xmlns:wpi="http://schemas.microsoft.com/office/word/2010/wordprocessingInk" xmlns:wne="http://schemas.microsoft.com/office/word/2006/wordml" xmlns:wps="http://schemas.microsoft.com/office/word/2010/wordprocessingShape" mc:Ignorable="w14 w15 w16se w16cid w16 w16cex w16sdtdh w16sdtfl w16du wp14">
-  <w:p>
-    <w:pPr>
-      <w:pStyle w:val="Header"/>
-    </w:pPr>
-  </w:p>
-</w:hdr>
-</file>
-
-<file path=word/header2.xml><?xml version="1.0" encoding="utf-8"?>
-<w:hdr xmlns:wpc="http://schemas.microsoft.com/office/word/2010/wordprocessingCanvas" xmlns:cx="http://schemas.microsoft.com/office/drawing/2014/chartex" xmlns:cx1="http://schemas.microsoft.com/office/drawing/2015/9/8/chartex" xmlns:cx2="http://schemas.microsoft.com/office/drawing/2015/10/21/chartex" xmlns:cx3="http://schemas.microsoft.com/office/drawing/2016/5/9/chartex" xmlns:cx4="http://schemas.microsoft.com/office/drawing/2016/5/10/chartex" xmlns:cx5="http://schemas.microsoft.com/office/drawing/2016/5/11/chartex" xmlns:cx6="http://schemas.microsoft.com/office/drawing/2016/5/12/chartex" xmlns:cx7="http://schemas.microsoft.com/office/drawing/2016/5/13/chartex" xmlns:cx8="http://schemas.microsoft.com/office/drawing/2016/5/14/chartex" xmlns:mc="http://schemas.openxmlformats.org/markup-compatibility/2006" xmlns:aink="http://schemas.microsoft.com/office/drawing/2016/ink" xmlns:am3d="http://schemas.microsoft.com/office/drawing/2017/model3d" xmlns:o="urn:schemas-microsoft-com:office:office" xmlns:oel="http://schemas.microsoft.com/office/2019/extlst" xmlns:r="http://schemas.openxmlformats.org/officeDocument/2006/relationships" xmlns:m="http://schemas.openxmlformats.org/officeDocument/2006/math" xmlns:v="urn:schemas-microsoft-com:vml" xmlns:wp14="http://schemas.microsoft.com/office/word/2010/wordprocessingDrawing" xmlns:wp="http://schemas.openxmlformats.org/drawingml/2006/wordprocessingDrawing" xmlns:w10="urn:schemas-microsoft-com:office:word" xmlns:w="http://schemas.openxmlformats.org/wordprocessingml/2006/main" xmlns:w14="http://schemas.microsoft.com/office/word/2010/wordml" xmlns:w15="http://schemas.microsoft.com/office/word/2012/wordml" xmlns:w16cex="http://schemas.microsoft.com/office/word/2018/wordml/cex" xmlns:w16cid="http://schemas.microsoft.com/office/word/2016/wordml/cid" xmlns:w16="http://schemas.microsoft.com/office/word/2018/wordml" xmlns:w16du="http://schemas.microsoft.com/office/word/2023/wordml/word16du" xmlns:w16sdtdh="http://schemas.microsoft.com/office/word/2020/wordml/sdtdatahash" xmlns:w16sdtfl="http://schemas.microsoft.com/office/word/2024/wordml/sdtformatlock" xmlns:w16se="http://schemas.microsoft.com/office/word/2015/wordml/symex" xmlns:wpg="http://schemas.microsoft.com/office/word/2010/wordprocessingGroup" xmlns:wpi="http://schemas.microsoft.com/office/word/2010/wordprocessingInk" xmlns:wne="http://schemas.microsoft.com/office/word/2006/wordml" xmlns:wps="http://schemas.microsoft.com/office/word/2010/wordprocessingShape" mc:Ignorable="w14 w15 w16se w16cid w16 w16cex w16sdtdh w16sdtfl w16du wp14">
-  <w:p>
-    <w:pPr>
-      <w:pStyle w:val="Header"/>
-    </w:pPr>
-  </w:p>
-</w:hdr>
-</file>
-
-<file path=word/header3.xml><?xml version="1.0" encoding="utf-8"?>
-<w:hdr xmlns:wpc="http://schemas.microsoft.com/office/word/2010/wordprocessingCanvas" xmlns:cx="http://schemas.microsoft.com/office/drawing/2014/chartex" xmlns:cx1="http://schemas.microsoft.com/office/drawing/2015/9/8/chartex" xmlns:cx2="http://schemas.microsoft.com/office/drawing/2015/10/21/chartex" xmlns:cx3="http://schemas.microsoft.com/office/drawing/2016/5/9/chartex" xmlns:cx4="http://schemas.microsoft.com/office/drawing/2016/5/10/chartex" xmlns:cx5="http://schemas.microsoft.com/office/drawing/2016/5/11/chartex" xmlns:cx6="http://schemas.microsoft.com/office/drawing/2016/5/12/chartex" xmlns:cx7="http://schemas.microsoft.com/office/drawing/2016/5/13/chartex" xmlns:cx8="http://schemas.microsoft.com/office/drawing/2016/5/14/chartex" xmlns:mc="http://schemas.openxmlformats.org/markup-compatibility/2006" xmlns:aink="http://schemas.microsoft.com/office/drawing/2016/ink" xmlns:am3d="http://schemas.microsoft.com/office/drawing/2017/model3d" xmlns:o="urn:schemas-microsoft-com:office:office" xmlns:oel="http://schemas.microsoft.com/office/2019/extlst" xmlns:r="http://schemas.openxmlformats.org/officeDocument/2006/relationships" xmlns:m="http://schemas.openxmlformats.org/officeDocument/2006/math" xmlns:v="urn:schemas-microsoft-com:vml" xmlns:wp14="http://schemas.microsoft.com/office/word/2010/wordprocessingDrawing" xmlns:wp="http://schemas.openxmlformats.org/drawingml/2006/wordprocessingDrawing" xmlns:w10="urn:schemas-microsoft-com:office:word" xmlns:w="http://schemas.openxmlformats.org/wordprocessingml/2006/main" xmlns:w14="http://schemas.microsoft.com/office/word/2010/wordml" xmlns:w15="http://schemas.microsoft.com/office/word/2012/wordml" xmlns:w16cex="http://schemas.microsoft.com/office/word/2018/wordml/cex" xmlns:w16cid="http://schemas.microsoft.com/office/word/2016/wordml/cid" xmlns:w16="http://schemas.microsoft.com/office/word/2018/wordml" xmlns:w16du="http://schemas.microsoft.com/office/word/2023/wordml/word16du" xmlns:w16sdtdh="http://schemas.microsoft.com/office/word/2020/wordml/sdtdatahash" xmlns:w16sdtfl="http://schemas.microsoft.com/office/word/2024/wordml/sdtformatlock" xmlns:w16se="http://schemas.microsoft.com/office/word/2015/wordml/symex" xmlns:wpg="http://schemas.microsoft.com/office/word/2010/wordprocessingGroup" xmlns:wpi="http://schemas.microsoft.com/office/word/2010/wordprocessingInk" xmlns:wne="http://schemas.microsoft.com/office/word/2006/wordml" xmlns:wps="http://schemas.microsoft.com/office/word/2010/wordprocessingShape" mc:Ignorable="w14 w15 w16se w16cid w16 w16cex w16sdtdh w16sdtfl w16du wp14">
-  <w:p>
-    <w:pPr>
-      <w:pStyle w:val="Header"/>
-    </w:pPr>
-  </w:p>
-</w:hdr>
 </file>
 
 <file path=word/numbering.xml><?xml version="1.0" encoding="utf-8"?>

</xml_diff>